<commit_message>
Updated screenshots on customer experience doc
</commit_message>
<xml_diff>
--- a/docs/TSI - Customer Experience Workflow - OpenAI - Fundraising Proposal Draft.docx
+++ b/docs/TSI - Customer Experience Workflow - OpenAI - Fundraising Proposal Draft.docx
@@ -111,27 +111,7 @@
           <w:sz w:val="24"/>
           <w:szCs w:val="24"/>
         </w:rPr>
-        <w:t xml:space="preserve">This document catalogs the Microsoft Tech for Social Impact AI Solutions Project, delivered in collaboration with </w:t>
-      </w:r>
-      <w:proofErr w:type="spellStart"/>
-      <w:proofErr w:type="gramStart"/>
-      <w:r>
-        <w:rPr>
-          <w:bCs/>
-          <w:sz w:val="24"/>
-          <w:szCs w:val="24"/>
-        </w:rPr>
-        <w:t>threshold.world</w:t>
-      </w:r>
-      <w:proofErr w:type="spellEnd"/>
-      <w:proofErr w:type="gramEnd"/>
-      <w:r>
-        <w:rPr>
-          <w:bCs/>
-          <w:sz w:val="24"/>
-          <w:szCs w:val="24"/>
-        </w:rPr>
-        <w:t xml:space="preserve">. </w:t>
+        <w:t xml:space="preserve">This document catalogs the Microsoft Tech for Social Impact AI Solutions Project, delivered in collaboration with threshold.world. </w:t>
       </w:r>
       <w:r>
         <w:rPr>
@@ -205,7 +185,6 @@
               <w:rFonts w:eastAsiaTheme="minorEastAsia"/>
               <w:noProof/>
               <w:kern w:val="2"/>
-              <w:lang/>
               <w14:ligatures w14:val="standardContextual"/>
             </w:rPr>
           </w:pPr>
@@ -286,7 +265,6 @@
               <w:rFonts w:eastAsiaTheme="minorEastAsia"/>
               <w:noProof/>
               <w:kern w:val="2"/>
-              <w:lang/>
               <w14:ligatures w14:val="standardContextual"/>
             </w:rPr>
           </w:pPr>
@@ -358,7 +336,6 @@
               <w:rFonts w:eastAsiaTheme="minorEastAsia"/>
               <w:noProof/>
               <w:kern w:val="2"/>
-              <w:lang/>
               <w14:ligatures w14:val="standardContextual"/>
             </w:rPr>
           </w:pPr>
@@ -430,7 +407,6 @@
               <w:rFonts w:eastAsiaTheme="minorEastAsia"/>
               <w:noProof/>
               <w:kern w:val="2"/>
-              <w:lang/>
               <w14:ligatures w14:val="standardContextual"/>
             </w:rPr>
           </w:pPr>
@@ -502,7 +478,6 @@
               <w:rFonts w:eastAsiaTheme="minorEastAsia"/>
               <w:noProof/>
               <w:kern w:val="2"/>
-              <w:lang/>
               <w14:ligatures w14:val="standardContextual"/>
             </w:rPr>
           </w:pPr>
@@ -574,7 +549,6 @@
               <w:rFonts w:eastAsiaTheme="minorEastAsia"/>
               <w:noProof/>
               <w:kern w:val="2"/>
-              <w:lang/>
               <w14:ligatures w14:val="standardContextual"/>
             </w:rPr>
           </w:pPr>
@@ -838,11 +812,9 @@
       <w:r>
         <w:t xml:space="preserve">Set up an </w:t>
       </w:r>
-      <w:proofErr w:type="spellStart"/>
       <w:r>
         <w:t>OpenAI</w:t>
       </w:r>
-      <w:proofErr w:type="spellEnd"/>
       <w:r>
         <w:t xml:space="preserve"> API Key</w:t>
       </w:r>
@@ -863,19 +835,11 @@
         <w:t xml:space="preserve"> </w:t>
       </w:r>
       <w:hyperlink r:id="rId12" w:history="1">
-        <w:proofErr w:type="spellStart"/>
         <w:r>
           <w:rPr>
             <w:rStyle w:val="Hyperlink"/>
           </w:rPr>
-          <w:t>OpenAI’s</w:t>
-        </w:r>
-        <w:proofErr w:type="spellEnd"/>
-        <w:r>
-          <w:rPr>
-            <w:rStyle w:val="Hyperlink"/>
-          </w:rPr>
-          <w:t xml:space="preserve"> official platform website</w:t>
+          <w:t>OpenAI’s official platform website</w:t>
         </w:r>
       </w:hyperlink>
       <w:r>
@@ -894,15 +858,7 @@
         <w:t>,</w:t>
       </w:r>
       <w:r>
-        <w:t xml:space="preserve"> you’ll see your name and your profile icon at the top-right corner of </w:t>
-      </w:r>
-      <w:proofErr w:type="spellStart"/>
-      <w:r>
-        <w:t>OpenAI’s</w:t>
-      </w:r>
-      <w:proofErr w:type="spellEnd"/>
-      <w:r>
-        <w:t xml:space="preserve"> platform homepage</w:t>
+        <w:t xml:space="preserve"> you’ll see your name and your profile icon at the top-right corner of OpenAI’s platform homepage</w:t>
       </w:r>
       <w:r>
         <w:t>.</w:t>
@@ -922,15 +878,7 @@
         </w:numPr>
       </w:pPr>
       <w:r>
-        <w:t xml:space="preserve">Log in to your </w:t>
-      </w:r>
-      <w:proofErr w:type="spellStart"/>
-      <w:r>
-        <w:t>OpenAI</w:t>
-      </w:r>
-      <w:proofErr w:type="spellEnd"/>
-      <w:r>
-        <w:t xml:space="preserve"> account</w:t>
+        <w:t>Log in to your OpenAI account</w:t>
       </w:r>
       <w:r>
         <w:t>.</w:t>
@@ -1127,17 +1075,8 @@
           <w:b/>
           <w:bCs/>
         </w:rPr>
-        <w:t xml:space="preserve">Create secret </w:t>
-      </w:r>
-      <w:proofErr w:type="gramStart"/>
-      <w:r>
-        <w:rPr>
-          <w:b/>
-          <w:bCs/>
-        </w:rPr>
-        <w:t>key</w:t>
-      </w:r>
-      <w:proofErr w:type="gramEnd"/>
+        <w:t>Create secret key</w:t>
+      </w:r>
     </w:p>
     <w:p>
       <w:pPr>
@@ -1471,7 +1410,6 @@
       <w:r>
         <w:t xml:space="preserve">On the left navigation pane, click </w:t>
       </w:r>
-      <w:proofErr w:type="gramStart"/>
       <w:r>
         <w:rPr>
           <w:b/>
@@ -1479,7 +1417,6 @@
         </w:rPr>
         <w:t>Solutions</w:t>
       </w:r>
-      <w:proofErr w:type="gramEnd"/>
     </w:p>
     <w:p>
       <w:pPr>
@@ -1548,17 +1485,8 @@
           <w:b/>
           <w:bCs/>
         </w:rPr>
-        <w:t xml:space="preserve">Import </w:t>
-      </w:r>
-      <w:proofErr w:type="gramStart"/>
-      <w:r>
-        <w:rPr>
-          <w:b/>
-          <w:bCs/>
-        </w:rPr>
-        <w:t>solution</w:t>
-      </w:r>
-      <w:proofErr w:type="gramEnd"/>
+        <w:t>Import solution</w:t>
+      </w:r>
     </w:p>
     <w:p>
       <w:pPr>
@@ -1621,7 +1549,6 @@
       <w:r>
         <w:t xml:space="preserve">Browse to the location of the solution file downloaded at step 1 and click </w:t>
       </w:r>
-      <w:proofErr w:type="gramStart"/>
       <w:r>
         <w:rPr>
           <w:b/>
@@ -1629,7 +1556,6 @@
         </w:rPr>
         <w:t>Next</w:t>
       </w:r>
-      <w:proofErr w:type="gramEnd"/>
     </w:p>
     <w:p>
       <w:pPr>
@@ -1791,15 +1717,7 @@
         <w:t>that is part of the solution. This connection p</w:t>
       </w:r>
       <w:r>
-        <w:t xml:space="preserve">rovides access to the org-based database on Microsoft Dataverse in </w:t>
-      </w:r>
-      <w:proofErr w:type="gramStart"/>
-      <w:r>
-        <w:t>current</w:t>
-      </w:r>
-      <w:proofErr w:type="gramEnd"/>
-      <w:r>
-        <w:t xml:space="preserve"> environment.</w:t>
+        <w:t>rovides access to the org-based database on Microsoft Dataverse in current environment.</w:t>
       </w:r>
       <w:r>
         <w:t xml:space="preserve"> If a connection already exists, you can select it from the dropdown</w:t>
@@ -1895,7 +1813,6 @@
       <w:r>
         <w:t xml:space="preserve"> On the dialog, click </w:t>
       </w:r>
-      <w:proofErr w:type="gramStart"/>
       <w:r>
         <w:rPr>
           <w:b/>
@@ -1903,7 +1820,6 @@
         </w:rPr>
         <w:t>Create</w:t>
       </w:r>
-      <w:proofErr w:type="gramEnd"/>
     </w:p>
     <w:p>
       <w:pPr>
@@ -2240,15 +2156,7 @@
         <w:t>aste</w:t>
       </w:r>
       <w:r>
-        <w:t xml:space="preserve"> your API key from </w:t>
-      </w:r>
-      <w:proofErr w:type="spellStart"/>
-      <w:r>
-        <w:t>OpenAI</w:t>
-      </w:r>
-      <w:proofErr w:type="spellEnd"/>
-      <w:r>
-        <w:t xml:space="preserve"> on</w:t>
+        <w:t xml:space="preserve"> your API key from OpenAI on</w:t>
       </w:r>
       <w:r>
         <w:t xml:space="preserve"> </w:t>
@@ -2259,64 +2167,39 @@
       <w:r>
         <w:t xml:space="preserve"> </w:t>
       </w:r>
-      <w:proofErr w:type="spellStart"/>
       <w:r>
         <w:rPr>
           <w:b/>
           <w:bCs/>
         </w:rPr>
-        <w:t>OpenAI</w:t>
-      </w:r>
-      <w:proofErr w:type="spellEnd"/>
+        <w:t>OpenAI API Key</w:t>
+      </w:r>
       <w:r>
         <w:rPr>
           <w:b/>
           <w:bCs/>
         </w:rPr>
-        <w:t xml:space="preserve"> API Key</w:t>
+        <w:t xml:space="preserve"> </w:t>
+      </w:r>
+      <w:r>
+        <w:t xml:space="preserve">and click </w:t>
       </w:r>
       <w:r>
         <w:rPr>
           <w:b/>
           <w:bCs/>
         </w:rPr>
-        <w:t xml:space="preserve"> </w:t>
-      </w:r>
-      <w:r>
-        <w:t xml:space="preserve">and click </w:t>
+        <w:t>Import.</w:t>
       </w:r>
       <w:r>
         <w:rPr>
           <w:b/>
           <w:bCs/>
         </w:rPr>
-        <w:t>Import.</w:t>
-      </w:r>
-      <w:r>
-        <w:rPr>
-          <w:b/>
-          <w:bCs/>
-        </w:rPr>
         <w:t xml:space="preserve"> </w:t>
       </w:r>
       <w:r>
-        <w:t>(</w:t>
-      </w:r>
-      <w:proofErr w:type="gramStart"/>
-      <w:r>
-        <w:t>to</w:t>
-      </w:r>
-      <w:proofErr w:type="gramEnd"/>
-      <w:r>
-        <w:t xml:space="preserve"> get an </w:t>
-      </w:r>
-      <w:proofErr w:type="spellStart"/>
-      <w:r>
-        <w:t>OpenAI</w:t>
-      </w:r>
-      <w:proofErr w:type="spellEnd"/>
-      <w:r>
-        <w:t xml:space="preserve"> API key see section </w:t>
+        <w:t xml:space="preserve">(to get an OpenAI API key see section </w:t>
       </w:r>
       <w:r>
         <w:rPr>
@@ -2360,27 +2243,7 @@
           <w:i/>
           <w:iCs/>
         </w:rPr>
-        <w:t xml:space="preserve">Set up an </w:t>
-      </w:r>
-      <w:proofErr w:type="spellStart"/>
-      <w:r>
-        <w:rPr>
-          <w:b/>
-          <w:bCs/>
-          <w:i/>
-          <w:iCs/>
-        </w:rPr>
-        <w:t>OpenAI</w:t>
-      </w:r>
-      <w:proofErr w:type="spellEnd"/>
-      <w:r>
-        <w:rPr>
-          <w:b/>
-          <w:bCs/>
-          <w:i/>
-          <w:iCs/>
-        </w:rPr>
-        <w:t xml:space="preserve"> API Key</w:t>
+        <w:t>Set up an OpenAI API Key</w:t>
       </w:r>
       <w:r>
         <w:rPr>
@@ -2458,15 +2321,7 @@
         <w:t xml:space="preserve">Wait </w:t>
       </w:r>
       <w:r>
-        <w:t xml:space="preserve">until the import process </w:t>
-      </w:r>
-      <w:proofErr w:type="gramStart"/>
-      <w:r>
-        <w:t>completes</w:t>
-      </w:r>
-      <w:proofErr w:type="gramEnd"/>
-      <w:r>
-        <w:t>.</w:t>
+        <w:t>until the import process completes.</w:t>
       </w:r>
     </w:p>
     <w:p>
@@ -2550,15 +2405,7 @@
     </w:p>
     <w:p>
       <w:r>
-        <w:t xml:space="preserve">Fundraisers can reach more prospective donors by quickly drafting personalized fundraising proposals with </w:t>
-      </w:r>
-      <w:proofErr w:type="spellStart"/>
-      <w:r>
-        <w:t>OpenAI</w:t>
-      </w:r>
-      <w:proofErr w:type="spellEnd"/>
-      <w:r>
-        <w:t xml:space="preserve"> in the Microsoft Cloud for Nonprofit.  </w:t>
+        <w:t xml:space="preserve">Fundraisers can reach more prospective donors by quickly drafting personalized fundraising proposals with OpenAI in the Microsoft Cloud for Nonprofit.  </w:t>
       </w:r>
     </w:p>
     <w:p>
@@ -2613,44 +2460,34 @@
       <w:r>
         <w:t xml:space="preserve">select the </w:t>
       </w:r>
-      <w:proofErr w:type="spellStart"/>
       <w:r>
         <w:rPr>
           <w:b/>
           <w:bCs/>
         </w:rPr>
-        <w:t>OpenAI</w:t>
-      </w:r>
-      <w:proofErr w:type="spellEnd"/>
+        <w:t>Fundraising and Engagement</w:t>
+      </w:r>
       <w:r>
         <w:rPr>
           <w:b/>
           <w:bCs/>
         </w:rPr>
-        <w:t xml:space="preserve"> Solutions </w:t>
-      </w:r>
-      <w:r>
-        <w:t xml:space="preserve">model-driven </w:t>
-      </w:r>
-      <w:proofErr w:type="gramStart"/>
-      <w:r>
-        <w:t>app</w:t>
-      </w:r>
-      <w:proofErr w:type="gramEnd"/>
+        <w:t xml:space="preserve"> </w:t>
+      </w:r>
+      <w:r>
+        <w:t>model-driven app</w:t>
+      </w:r>
     </w:p>
     <w:p>
       <w:pPr>
         <w:pStyle w:val="ListParagraph"/>
       </w:pPr>
       <w:r>
-        <w:rPr>
-          <w:noProof/>
-        </w:rPr>
         <w:drawing>
-          <wp:inline distT="0" distB="0" distL="0" distR="0" wp14:anchorId="26B2D882" wp14:editId="3F66BDBB">
-            <wp:extent cx="3703494" cy="3133725"/>
-            <wp:effectExtent l="19050" t="19050" r="11430" b="9525"/>
-            <wp:docPr id="42" name="Picture 42" descr="Graphical user interface, application, Teams&#10;&#10;Description automatically generated"/>
+          <wp:inline distT="0" distB="0" distL="0" distR="0" wp14:anchorId="022C5E15" wp14:editId="3E7800BA">
+            <wp:extent cx="3448050" cy="2695748"/>
+            <wp:effectExtent l="0" t="0" r="0" b="9525"/>
+            <wp:docPr id="1485150830" name="Picture 1" descr="A screenshot of a computer&#10;&#10;Description automatically generated with medium confidence"/>
             <wp:cNvGraphicFramePr>
               <a:graphicFrameLocks xmlns:a="http://schemas.openxmlformats.org/drawingml/2006/main" noChangeAspect="1"/>
             </wp:cNvGraphicFramePr>
@@ -2658,28 +2495,30 @@
               <a:graphicData uri="http://schemas.openxmlformats.org/drawingml/2006/picture">
                 <pic:pic xmlns:pic="http://schemas.openxmlformats.org/drawingml/2006/picture">
                   <pic:nvPicPr>
-                    <pic:cNvPr id="42" name="Picture 42" descr="Graphical user interface, application, Teams&#10;&#10;Description automatically generated"/>
+                    <pic:cNvPr id="1485150830" name="Picture 1" descr="A screenshot of a computer&#10;&#10;Description automatically generated with medium confidence"/>
                     <pic:cNvPicPr/>
                   </pic:nvPicPr>
-                  <pic:blipFill>
+                  <pic:blipFill rotWithShape="1">
                     <a:blip r:embed="rId31"/>
-                    <a:stretch>
-                      <a:fillRect/>
-                    </a:stretch>
+                    <a:srcRect r="20673" b="15515"/>
+                    <a:stretch/>
                   </pic:blipFill>
-                  <pic:spPr>
+                  <pic:spPr bwMode="auto">
                     <a:xfrm>
                       <a:off x="0" y="0"/>
-                      <a:ext cx="3712334" cy="3141205"/>
+                      <a:ext cx="3453635" cy="2700114"/>
                     </a:xfrm>
                     <a:prstGeom prst="rect">
                       <a:avLst/>
                     </a:prstGeom>
                     <a:ln>
-                      <a:solidFill>
-                        <a:schemeClr val="bg2"/>
-                      </a:solidFill>
+                      <a:noFill/>
                     </a:ln>
+                    <a:extLst>
+                      <a:ext uri="{53640926-AAD7-44D8-BBD7-CCE9431645EC}">
+                        <a14:shadowObscured xmlns:a14="http://schemas.microsoft.com/office/drawing/2010/main"/>
+                      </a:ext>
+                    </a:extLst>
                   </pic:spPr>
                 </pic:pic>
               </a:graphicData>
@@ -2691,6 +2530,11 @@
     <w:p>
       <w:pPr>
         <w:pStyle w:val="ListParagraph"/>
+      </w:pPr>
+    </w:p>
+    <w:p>
+      <w:pPr>
+        <w:pStyle w:val="ListParagraph"/>
         <w:numPr>
           <w:ilvl w:val="0"/>
           <w:numId w:val="20"/>
@@ -2707,13 +2551,8 @@
         <w:t>Opportunities</w:t>
       </w:r>
       <w:r>
-        <w:t xml:space="preserve">, and open an existing opportunity </w:t>
-      </w:r>
-      <w:proofErr w:type="gramStart"/>
-      <w:r>
-        <w:t>record</w:t>
-      </w:r>
-      <w:proofErr w:type="gramEnd"/>
+        <w:t>, and open an existing opportunity record</w:t>
+      </w:r>
     </w:p>
     <w:p>
       <w:pPr>
@@ -2883,26 +2722,10 @@
         <w:t>A side panel dialog shows, which allows</w:t>
       </w:r>
       <w:r>
-        <w:t xml:space="preserve"> to add more guidance or context before sending the data to </w:t>
-      </w:r>
-      <w:proofErr w:type="spellStart"/>
-      <w:r>
-        <w:t>OpenAI</w:t>
-      </w:r>
-      <w:proofErr w:type="spellEnd"/>
-      <w:r>
-        <w:t>.</w:t>
-      </w:r>
-      <w:r>
-        <w:t xml:space="preserve"> Some examples of Additional Guidance for </w:t>
-      </w:r>
-      <w:proofErr w:type="spellStart"/>
-      <w:r>
-        <w:t>OpenAI</w:t>
-      </w:r>
-      <w:proofErr w:type="spellEnd"/>
-      <w:r>
-        <w:t xml:space="preserve"> include</w:t>
+        <w:t xml:space="preserve"> to add more guidance or context before sending the data to OpenAI.</w:t>
+      </w:r>
+      <w:r>
+        <w:t xml:space="preserve"> Some examples of Additional Guidance for OpenAI include</w:t>
       </w:r>
       <w:r>
         <w:t>:</w:t>
@@ -2930,15 +2753,7 @@
       </w:pPr>
       <w:r>
         <w:lastRenderedPageBreak/>
-        <w:t xml:space="preserve">“The proposal must be written in </w:t>
-      </w:r>
-      <w:proofErr w:type="gramStart"/>
-      <w:r>
-        <w:t>Spanish</w:t>
-      </w:r>
-      <w:proofErr w:type="gramEnd"/>
-      <w:r>
-        <w:t>”</w:t>
+        <w:t>“The proposal must be written in Spanish”</w:t>
       </w:r>
     </w:p>
     <w:p>
@@ -3024,15 +2839,7 @@
         <w:t xml:space="preserve"> </w:t>
       </w:r>
       <w:r>
-        <w:t xml:space="preserve">After the generation of the proposal </w:t>
-      </w:r>
-      <w:proofErr w:type="gramStart"/>
-      <w:r>
-        <w:t>completes</w:t>
-      </w:r>
-      <w:proofErr w:type="gramEnd"/>
-      <w:r>
-        <w:t>, the dialog will show a confirmation</w:t>
+        <w:t>After the generation of the proposal completes, the dialog will show a confirmation</w:t>
       </w:r>
       <w:r>
         <w:t>.</w:t>
@@ -6398,10 +6205,6 @@
 </file>
 
 <file path=customXml/item1.xml><?xml version="1.0" encoding="utf-8"?>
-<b:Sources xmlns:b="http://schemas.openxmlformats.org/officeDocument/2006/bibliography" xmlns="http://schemas.openxmlformats.org/officeDocument/2006/bibliography" SelectedStyle="\APASixthEditionOfficeOnline.xsl" StyleName="APA" Version="6"/>
-</file>
-
-<file path=customXml/item2.xml><?xml version="1.0" encoding="utf-8"?>
 <p:properties xmlns:p="http://schemas.microsoft.com/office/2006/metadata/properties" xmlns:xsi="http://www.w3.org/2001/XMLSchema-instance" xmlns:pc="http://schemas.microsoft.com/office/infopath/2007/PartnerControls">
   <documentManagement>
     <_ip_UnifiedCompliancePolicyUIAction xmlns="http://schemas.microsoft.com/sharepoint/v3" xsi:nil="true"/>
@@ -6410,16 +6213,11 @@
 </p:properties>
 </file>
 
-<file path=customXml/item3.xml><?xml version="1.0" encoding="utf-8"?>
-<?mso-contentType ?>
-<FormTemplates xmlns="http://schemas.microsoft.com/sharepoint/v3/contenttype/forms">
-  <Display>DocumentLibraryForm</Display>
-  <Edit>DocumentLibraryForm</Edit>
-  <New>DocumentLibraryForm</New>
-</FormTemplates>
+<file path=customXml/item2.xml><?xml version="1.0" encoding="utf-8"?>
+<b:Sources xmlns:b="http://schemas.openxmlformats.org/officeDocument/2006/bibliography" xmlns="http://schemas.openxmlformats.org/officeDocument/2006/bibliography" SelectedStyle="\APASixthEditionOfficeOnline.xsl" StyleName="APA" Version="6"/>
 </file>
 
-<file path=customXml/item4.xml><?xml version="1.0" encoding="utf-8"?>
+<file path=customXml/item3.xml><?xml version="1.0" encoding="utf-8"?>
 <ct:contentTypeSchema xmlns:ct="http://schemas.microsoft.com/office/2006/metadata/contentType" xmlns:ma="http://schemas.microsoft.com/office/2006/metadata/properties/metaAttributes" ct:_="" ma:_="" ma:contentTypeName="Document" ma:contentTypeID="0x0101008389D70021E5A345A51FBF3F811A03D0" ma:contentTypeVersion="6" ma:contentTypeDescription="Create a new document." ma:contentTypeScope="" ma:versionID="d75a96b817ed619bb4042fd7977b982c">
   <xsd:schema xmlns:xsd="http://www.w3.org/2001/XMLSchema" xmlns:xs="http://www.w3.org/2001/XMLSchema" xmlns:p="http://schemas.microsoft.com/office/2006/metadata/properties" xmlns:ns1="http://schemas.microsoft.com/sharepoint/v3" xmlns:ns2="c896ed0d-8f08-40b5-838a-8c13920cca50" targetNamespace="http://schemas.microsoft.com/office/2006/metadata/properties" ma:root="true" ma:fieldsID="a7f4785a4ace6115077c8c20b49cb336" ns1:_="" ns2:_="">
     <xsd:import namespace="http://schemas.microsoft.com/sharepoint/v3"/>
@@ -6580,7 +6378,26 @@
 </ct:contentTypeSchema>
 </file>
 
+<file path=customXml/item4.xml><?xml version="1.0" encoding="utf-8"?>
+<?mso-contentType ?>
+<FormTemplates xmlns="http://schemas.microsoft.com/sharepoint/v3/contenttype/forms">
+  <Display>DocumentLibraryForm</Display>
+  <Edit>DocumentLibraryForm</Edit>
+  <New>DocumentLibraryForm</New>
+</FormTemplates>
+</file>
+
 <file path=customXml/itemProps1.xml><?xml version="1.0" encoding="utf-8"?>
+<ds:datastoreItem xmlns:ds="http://schemas.openxmlformats.org/officeDocument/2006/customXml" ds:itemID="{65FBB21F-0D95-4741-AE67-43A775B2088E}">
+  <ds:schemaRefs>
+    <ds:schemaRef ds:uri="http://schemas.microsoft.com/office/2006/metadata/properties"/>
+    <ds:schemaRef ds:uri="http://schemas.microsoft.com/office/infopath/2007/PartnerControls"/>
+    <ds:schemaRef ds:uri="http://schemas.microsoft.com/sharepoint/v3"/>
+  </ds:schemaRefs>
+</ds:datastoreItem>
+</file>
+
+<file path=customXml/itemProps2.xml><?xml version="1.0" encoding="utf-8"?>
 <ds:datastoreItem xmlns:ds="http://schemas.openxmlformats.org/officeDocument/2006/customXml" ds:itemID="{5F2D13D7-968A-4D1D-B633-84AFBA513D16}">
   <ds:schemaRefs>
     <ds:schemaRef ds:uri="http://schemas.openxmlformats.org/officeDocument/2006/bibliography"/>
@@ -6588,24 +6405,29 @@
 </ds:datastoreItem>
 </file>
 
-<file path=customXml/itemProps2.xml><?xml version="1.0" encoding="utf-8"?>
-<ds:datastoreItem xmlns:ds="http://schemas.openxmlformats.org/officeDocument/2006/customXml" ds:itemID="{65FBB21F-0D95-4741-AE67-43A775B2088E}">
+<file path=customXml/itemProps3.xml><?xml version="1.0" encoding="utf-8"?>
+<ds:datastoreItem xmlns:ds="http://schemas.openxmlformats.org/officeDocument/2006/customXml" ds:itemID="{AD73FBCE-5D10-4578-94DE-DE899847CD4D}">
   <ds:schemaRefs>
+    <ds:schemaRef ds:uri="http://schemas.microsoft.com/office/2006/metadata/contentType"/>
+    <ds:schemaRef ds:uri="http://schemas.microsoft.com/office/2006/metadata/properties/metaAttributes"/>
+    <ds:schemaRef ds:uri="http://www.w3.org/2001/XMLSchema"/>
     <ds:schemaRef ds:uri="http://schemas.microsoft.com/office/2006/metadata/properties"/>
+    <ds:schemaRef ds:uri="http://schemas.microsoft.com/sharepoint/v3"/>
+    <ds:schemaRef ds:uri="c896ed0d-8f08-40b5-838a-8c13920cca50"/>
+    <ds:schemaRef ds:uri="http://schemas.microsoft.com/office/2006/documentManagement/types"/>
     <ds:schemaRef ds:uri="http://schemas.microsoft.com/office/infopath/2007/PartnerControls"/>
-    <ds:schemaRef ds:uri="2990034c-126c-43ce-a655-62715e09a24b"/>
+    <ds:schemaRef ds:uri="http://schemas.openxmlformats.org/package/2006/metadata/core-properties"/>
+    <ds:schemaRef ds:uri="http://purl.org/dc/elements/1.1/"/>
+    <ds:schemaRef ds:uri="http://purl.org/dc/terms/"/>
+    <ds:schemaRef ds:uri="http://schemas.microsoft.com/internal/obd"/>
   </ds:schemaRefs>
 </ds:datastoreItem>
 </file>
 
-<file path=customXml/itemProps3.xml><?xml version="1.0" encoding="utf-8"?>
+<file path=customXml/itemProps4.xml><?xml version="1.0" encoding="utf-8"?>
 <ds:datastoreItem xmlns:ds="http://schemas.openxmlformats.org/officeDocument/2006/customXml" ds:itemID="{80477557-D347-4AEC-ADA3-845F69BA0BAF}">
   <ds:schemaRefs>
     <ds:schemaRef ds:uri="http://schemas.microsoft.com/sharepoint/v3/contenttype/forms"/>
   </ds:schemaRefs>
 </ds:datastoreItem>
-</file>
-
-<file path=customXml/itemProps4.xml><?xml version="1.0" encoding="utf-8"?>
-<ds:datastoreItem xmlns:ds="http://schemas.openxmlformats.org/officeDocument/2006/customXml" ds:itemID="{AD73FBCE-5D10-4578-94DE-DE899847CD4D}"/>
 </file>
</xml_diff>